<commit_message>
opdatering af tekst og diagrammer i vores word
</commit_message>
<xml_diff>
--- a/Opgave.docx
+++ b/Opgave.docx
@@ -198,29 +198,37 @@
         <w:rPr>
           <w:sz w:val="28"/>
           <w:szCs w:val="28"/>
+          <w:lang w:val="en-US"/>
         </w:rPr>
       </w:pPr>
       <w:r>
         <w:rPr>
           <w:sz w:val="28"/>
           <w:szCs w:val="28"/>
+          <w:lang w:val="en-US"/>
         </w:rPr>
         <w:t>Jenkins Link:</w:t>
       </w:r>
-    </w:p>
-    <w:p>
-      <w:pPr>
-        <w:jc w:val="center"/>
+      <w:r>
+        <w:rPr>
+          <w:lang w:val="en-US"/>
+        </w:rPr>
+        <w:t xml:space="preserve"> </w:t>
+      </w:r>
+      <w:r>
         <w:rPr>
           <w:sz w:val="28"/>
           <w:szCs w:val="28"/>
-        </w:rPr>
-      </w:pPr>
+          <w:lang w:val="en-US"/>
+        </w:rPr>
+        <w:t>ci3.ase.au.dk:8080/job/TEAM8Handin2/</w:t>
+      </w:r>
     </w:p>
     <w:p>
       <w:pPr>
         <w:jc w:val="center"/>
         <w:rPr>
+          <w:rStyle w:val="Hyperlink"/>
           <w:sz w:val="28"/>
           <w:szCs w:val="28"/>
           <w:lang w:val="en-US"/>
@@ -244,7 +252,7 @@
         </w:rPr>
         <w:t xml:space="preserve">: </w:t>
       </w:r>
-      <w:hyperlink r:id="rId4" w:history="1">
+      <w:hyperlink r:id="rId6" w:history="1">
         <w:r>
           <w:rPr>
             <w:rStyle w:val="Hyperlink"/>
@@ -258,28 +266,309 @@
     </w:p>
     <w:p>
       <w:pPr>
-        <w:jc w:val="center"/>
-        <w:rPr>
+        <w:rPr>
+          <w:rStyle w:val="Hyperlink"/>
           <w:sz w:val="28"/>
           <w:szCs w:val="28"/>
           <w:lang w:val="en-US"/>
         </w:rPr>
       </w:pPr>
-    </w:p>
-    <w:p>
-      <w:pPr>
-        <w:rPr>
+      <w:r>
+        <w:rPr>
+          <w:rStyle w:val="Hyperlink"/>
           <w:sz w:val="28"/>
           <w:szCs w:val="28"/>
           <w:lang w:val="en-US"/>
         </w:rPr>
-      </w:pPr>
-      <w:r>
+        <w:br w:type="page"/>
+      </w:r>
+    </w:p>
+    <w:sdt>
+      <w:sdtPr>
+        <w:id w:val="-1766536314"/>
+        <w:docPartObj>
+          <w:docPartGallery w:val="Table of Contents"/>
+          <w:docPartUnique/>
+        </w:docPartObj>
+      </w:sdtPr>
+      <w:sdtEndPr>
+        <w:rPr>
+          <w:rFonts w:asciiTheme="minorHAnsi" w:eastAsiaTheme="minorEastAsia" w:hAnsiTheme="minorHAnsi" w:cstheme="minorBidi"/>
+          <w:b/>
+          <w:bCs/>
+          <w:color w:val="auto"/>
+          <w:sz w:val="22"/>
+          <w:szCs w:val="22"/>
+          <w:lang w:eastAsia="zh-CN"/>
+        </w:rPr>
+      </w:sdtEndPr>
+      <w:sdtContent>
+        <w:p>
+          <w:pPr>
+            <w:pStyle w:val="Overskrift"/>
+          </w:pPr>
+          <w:r>
+            <w:t>Indhold</w:t>
+          </w:r>
+        </w:p>
+        <w:p>
+          <w:pPr>
+            <w:pStyle w:val="Indholdsfortegnelse2"/>
+            <w:tabs>
+              <w:tab w:val="right" w:leader="dot" w:pos="9628"/>
+            </w:tabs>
+            <w:rPr>
+              <w:noProof/>
+            </w:rPr>
+          </w:pPr>
+          <w:r>
+            <w:fldChar w:fldCharType="begin"/>
+          </w:r>
+          <w:r>
+            <w:instrText xml:space="preserve"> TOC \o "1-3" \h \z \u </w:instrText>
+          </w:r>
+          <w:r>
+            <w:fldChar w:fldCharType="separate"/>
+          </w:r>
+          <w:hyperlink w:anchor="_Toc509473309" w:history="1">
+            <w:r>
+              <w:rPr>
+                <w:rStyle w:val="Hyperlink"/>
+                <w:noProof/>
+              </w:rPr>
+              <w:t>Indledning:</w:t>
+            </w:r>
+            <w:r>
+              <w:rPr>
+                <w:noProof/>
+                <w:webHidden/>
+              </w:rPr>
+              <w:tab/>
+            </w:r>
+            <w:r>
+              <w:rPr>
+                <w:noProof/>
+                <w:webHidden/>
+              </w:rPr>
+              <w:fldChar w:fldCharType="begin"/>
+            </w:r>
+            <w:r>
+              <w:rPr>
+                <w:noProof/>
+                <w:webHidden/>
+              </w:rPr>
+              <w:instrText xml:space="preserve"> PAGEREF _Toc509473309 \h </w:instrText>
+            </w:r>
+            <w:r>
+              <w:rPr>
+                <w:noProof/>
+                <w:webHidden/>
+              </w:rPr>
+            </w:r>
+            <w:r>
+              <w:rPr>
+                <w:noProof/>
+                <w:webHidden/>
+              </w:rPr>
+              <w:fldChar w:fldCharType="separate"/>
+            </w:r>
+            <w:r>
+              <w:rPr>
+                <w:noProof/>
+                <w:webHidden/>
+              </w:rPr>
+              <w:t>3</w:t>
+            </w:r>
+            <w:r>
+              <w:rPr>
+                <w:noProof/>
+                <w:webHidden/>
+              </w:rPr>
+              <w:fldChar w:fldCharType="end"/>
+            </w:r>
+          </w:hyperlink>
+        </w:p>
+        <w:p>
+          <w:pPr>
+            <w:pStyle w:val="Indholdsfortegnelse2"/>
+            <w:tabs>
+              <w:tab w:val="right" w:leader="dot" w:pos="9628"/>
+            </w:tabs>
+            <w:rPr>
+              <w:noProof/>
+            </w:rPr>
+          </w:pPr>
+          <w:hyperlink w:anchor="_Toc509473310" w:history="1">
+            <w:r>
+              <w:rPr>
+                <w:rStyle w:val="Hyperlink"/>
+                <w:noProof/>
+              </w:rPr>
+              <w:t>Integrations test:</w:t>
+            </w:r>
+            <w:r>
+              <w:rPr>
+                <w:noProof/>
+                <w:webHidden/>
+              </w:rPr>
+              <w:tab/>
+            </w:r>
+            <w:r>
+              <w:rPr>
+                <w:noProof/>
+                <w:webHidden/>
+              </w:rPr>
+              <w:fldChar w:fldCharType="begin"/>
+            </w:r>
+            <w:r>
+              <w:rPr>
+                <w:noProof/>
+                <w:webHidden/>
+              </w:rPr>
+              <w:instrText xml:space="preserve"> PAGEREF _Toc509473310 \h </w:instrText>
+            </w:r>
+            <w:r>
+              <w:rPr>
+                <w:noProof/>
+                <w:webHidden/>
+              </w:rPr>
+            </w:r>
+            <w:r>
+              <w:rPr>
+                <w:noProof/>
+                <w:webHidden/>
+              </w:rPr>
+              <w:fldChar w:fldCharType="separate"/>
+            </w:r>
+            <w:r>
+              <w:rPr>
+                <w:noProof/>
+                <w:webHidden/>
+              </w:rPr>
+              <w:t>4</w:t>
+            </w:r>
+            <w:r>
+              <w:rPr>
+                <w:noProof/>
+                <w:webHidden/>
+              </w:rPr>
+              <w:fldChar w:fldCharType="end"/>
+            </w:r>
+          </w:hyperlink>
+        </w:p>
+        <w:p>
+          <w:pPr>
+            <w:pStyle w:val="Indholdsfortegnelse3"/>
+            <w:tabs>
+              <w:tab w:val="right" w:leader="dot" w:pos="9628"/>
+            </w:tabs>
+            <w:rPr>
+              <w:noProof/>
+            </w:rPr>
+          </w:pPr>
+          <w:hyperlink w:anchor="_Toc509473311" w:history="1">
+            <w:r>
+              <w:rPr>
+                <w:rStyle w:val="Hyperlink"/>
+                <w:noProof/>
+              </w:rPr>
+              <w:t>Problemer:</w:t>
+            </w:r>
+            <w:r>
+              <w:rPr>
+                <w:noProof/>
+                <w:webHidden/>
+              </w:rPr>
+              <w:tab/>
+            </w:r>
+            <w:r>
+              <w:rPr>
+                <w:noProof/>
+                <w:webHidden/>
+              </w:rPr>
+              <w:fldChar w:fldCharType="begin"/>
+            </w:r>
+            <w:r>
+              <w:rPr>
+                <w:noProof/>
+                <w:webHidden/>
+              </w:rPr>
+              <w:instrText xml:space="preserve"> PAGEREF _Toc509473311 \h </w:instrText>
+            </w:r>
+            <w:r>
+              <w:rPr>
+                <w:noProof/>
+                <w:webHidden/>
+              </w:rPr>
+            </w:r>
+            <w:r>
+              <w:rPr>
+                <w:noProof/>
+                <w:webHidden/>
+              </w:rPr>
+              <w:fldChar w:fldCharType="separate"/>
+            </w:r>
+            <w:r>
+              <w:rPr>
+                <w:noProof/>
+                <w:webHidden/>
+              </w:rPr>
+              <w:t>8</w:t>
+            </w:r>
+            <w:r>
+              <w:rPr>
+                <w:noProof/>
+                <w:webHidden/>
+              </w:rPr>
+              <w:fldChar w:fldCharType="end"/>
+            </w:r>
+          </w:hyperlink>
+        </w:p>
+        <w:p>
+          <w:r>
+            <w:rPr>
+              <w:b/>
+              <w:bCs/>
+            </w:rPr>
+            <w:fldChar w:fldCharType="end"/>
+          </w:r>
+        </w:p>
+      </w:sdtContent>
+    </w:sdt>
+    <w:p>
+      <w:pPr>
+        <w:jc w:val="center"/>
         <w:rPr>
           <w:sz w:val="28"/>
           <w:szCs w:val="28"/>
           <w:lang w:val="en-US"/>
         </w:rPr>
+      </w:pPr>
+    </w:p>
+    <w:p>
+      <w:pPr>
+        <w:jc w:val="center"/>
+        <w:rPr>
+          <w:sz w:val="28"/>
+          <w:szCs w:val="28"/>
+          <w:lang w:val="en-US"/>
+        </w:rPr>
+      </w:pPr>
+    </w:p>
+    <w:p>
+      <w:pPr>
+        <w:rPr>
+          <w:sz w:val="28"/>
+          <w:szCs w:val="28"/>
+          <w:lang w:val="en-US"/>
+        </w:rPr>
+      </w:pPr>
+      <w:r>
+        <w:rPr>
+          <w:sz w:val="28"/>
+          <w:szCs w:val="28"/>
+          <w:lang w:val="en-US"/>
+        </w:rPr>
         <w:br w:type="page"/>
       </w:r>
     </w:p>
@@ -295,9 +584,11 @@
       <w:pPr>
         <w:pStyle w:val="Overskrift2"/>
       </w:pPr>
+      <w:bookmarkStart w:id="0" w:name="_Toc509473309"/>
       <w:r>
         <w:t>Indledning:</w:t>
       </w:r>
+      <w:bookmarkEnd w:id="0"/>
     </w:p>
     <w:p/>
     <w:p>
@@ -326,21 +617,40 @@
       <w:r>
         <w:t>, herefter vil vi beskrive hvordan vi har valgt at teste det</w:t>
       </w:r>
-      <w:proofErr w:type="gramStart"/>
-      <w:r>
-        <w:t xml:space="preserve">. </w:t>
-      </w:r>
-      <w:proofErr w:type="gramEnd"/>
-      <w:r>
-        <w:t xml:space="preserve">Vi har ud fra sekvensdiagrammet i opgaven analyseret os frem til følgende </w:t>
+      <w:r>
+        <w:t xml:space="preserve">. Vi har ud fra sekvensdiagrammet i opgaven analyseret os frem til </w:t>
       </w:r>
       <w:proofErr w:type="spellStart"/>
       <w:r>
-        <w:t>dependencys</w:t>
+        <w:t>dependency</w:t>
       </w:r>
       <w:proofErr w:type="spellEnd"/>
       <w:r>
-        <w:t>:</w:t>
+        <w:t xml:space="preserve"> diagrammet i </w:t>
+      </w:r>
+      <w:r>
+        <w:fldChar w:fldCharType="begin"/>
+      </w:r>
+      <w:r>
+        <w:instrText xml:space="preserve"> REF _Ref509473204 \h </w:instrText>
+      </w:r>
+      <w:r>
+        <w:fldChar w:fldCharType="separate"/>
+      </w:r>
+      <w:r>
+        <w:t xml:space="preserve">Figur </w:t>
+      </w:r>
+      <w:r>
+        <w:rPr>
+          <w:noProof/>
+        </w:rPr>
+        <w:t>1</w:t>
+      </w:r>
+      <w:r>
+        <w:fldChar w:fldCharType="end"/>
+      </w:r>
+      <w:r>
+        <w:t>.</w:t>
       </w:r>
     </w:p>
     <w:p/>
@@ -365,233 +675,6 @@
                 <pic:pic xmlns:pic="http://schemas.openxmlformats.org/drawingml/2006/picture">
                   <pic:nvPicPr>
                     <pic:cNvPr id="0" name="Picture 6"/>
-                    <pic:cNvPicPr>
-                      <a:picLocks noChangeAspect="1" noChangeArrowheads="1"/>
-                    </pic:cNvPicPr>
-                  </pic:nvPicPr>
-                  <pic:blipFill>
-                    <a:blip r:embed="rId5">
-                      <a:extLst>
-                        <a:ext uri="{28A0092B-C50C-407E-A947-70E740481C1C}">
-                          <a14:useLocalDpi xmlns:a14="http://schemas.microsoft.com/office/drawing/2010/main" val="0"/>
-                        </a:ext>
-                      </a:extLst>
-                    </a:blip>
-                    <a:srcRect/>
-                    <a:stretch>
-                      <a:fillRect/>
-                    </a:stretch>
-                  </pic:blipFill>
-                  <pic:spPr bwMode="auto">
-                    <a:xfrm>
-                      <a:off x="0" y="0"/>
-                      <a:ext cx="4686300" cy="5705475"/>
-                    </a:xfrm>
-                    <a:prstGeom prst="rect">
-                      <a:avLst/>
-                    </a:prstGeom>
-                    <a:noFill/>
-                    <a:ln>
-                      <a:noFill/>
-                    </a:ln>
-                  </pic:spPr>
-                </pic:pic>
-              </a:graphicData>
-            </a:graphic>
-          </wp:inline>
-        </w:drawing>
-      </w:r>
-    </w:p>
-    <w:p>
-      <w:pPr>
-        <w:pStyle w:val="Billedtekst"/>
-      </w:pPr>
-      <w:r>
-        <w:t xml:space="preserve">Figur </w:t>
-      </w:r>
-      <w:fldSimple w:instr=" SEQ Figur \* ARABIC ">
-        <w:r>
-          <w:rPr>
-            <w:noProof/>
-          </w:rPr>
-          <w:t>1</w:t>
-        </w:r>
-      </w:fldSimple>
-      <w:r>
-        <w:t xml:space="preserve"> </w:t>
-      </w:r>
-      <w:proofErr w:type="spellStart"/>
-      <w:r>
-        <w:t>Dependencys</w:t>
-      </w:r>
-      <w:proofErr w:type="spellEnd"/>
-    </w:p>
-    <w:p/>
-    <w:p/>
-    <w:p>
-      <w:r>
-        <w:br w:type="page"/>
-      </w:r>
-    </w:p>
-    <w:p>
-      <w:pPr>
-        <w:pStyle w:val="Overskrift2"/>
-      </w:pPr>
-      <w:r>
-        <w:lastRenderedPageBreak/>
-        <w:t>Integrations test:</w:t>
-      </w:r>
-    </w:p>
-    <w:p/>
-    <w:p>
-      <w:r>
-        <w:t>Vi har valgt at følge top-</w:t>
-      </w:r>
-      <w:proofErr w:type="spellStart"/>
-      <w:r>
-        <w:t>down</w:t>
-      </w:r>
-      <w:proofErr w:type="spellEnd"/>
-      <w:r>
-        <w:t xml:space="preserve"> modellen</w:t>
-      </w:r>
-      <w:r>
-        <w:t xml:space="preserve">, vi kunne såvel også have valgt en </w:t>
-      </w:r>
-      <w:proofErr w:type="spellStart"/>
-      <w:r>
-        <w:t>bottom</w:t>
-      </w:r>
-      <w:proofErr w:type="spellEnd"/>
-      <w:r>
-        <w:t>-up model i stedet, men for overskuelighedens skyld, har vi tegnet vores integrationstest model ud fra top-</w:t>
-      </w:r>
-      <w:proofErr w:type="spellStart"/>
-      <w:r>
-        <w:t>down</w:t>
-      </w:r>
-      <w:proofErr w:type="spellEnd"/>
-      <w:r>
-        <w:t xml:space="preserve"> og derfor fulgt denne</w:t>
-      </w:r>
-      <w:r>
-        <w:t>. Vi har</w:t>
-      </w:r>
-      <w:r>
-        <w:t xml:space="preserve"> valgt at </w:t>
-      </w:r>
-      <w:r>
-        <w:t xml:space="preserve">beskrive </w:t>
-      </w:r>
-      <w:r>
-        <w:t>hvordan vores test er afviklet ud fra følgende illustrationer:</w:t>
-      </w:r>
-    </w:p>
-    <w:p/>
-    <w:p>
-      <w:pPr>
-        <w:keepNext/>
-      </w:pPr>
-      <w:r>
-        <w:rPr>
-          <w:noProof/>
-        </w:rPr>
-        <w:drawing>
-          <wp:inline distT="0" distB="0" distL="0" distR="0">
-            <wp:extent cx="4686300" cy="5705475"/>
-            <wp:effectExtent l="0" t="0" r="0" b="9525"/>
-            <wp:docPr id="1" name="Billede 1"/>
-            <wp:cNvGraphicFramePr>
-              <a:graphicFrameLocks xmlns:a="http://schemas.openxmlformats.org/drawingml/2006/main" noChangeAspect="1"/>
-            </wp:cNvGraphicFramePr>
-            <a:graphic xmlns:a="http://schemas.openxmlformats.org/drawingml/2006/main">
-              <a:graphicData uri="http://schemas.openxmlformats.org/drawingml/2006/picture">
-                <pic:pic xmlns:pic="http://schemas.openxmlformats.org/drawingml/2006/picture">
-                  <pic:nvPicPr>
-                    <pic:cNvPr id="0" name="Picture 1"/>
-                    <pic:cNvPicPr>
-                      <a:picLocks noChangeAspect="1" noChangeArrowheads="1"/>
-                    </pic:cNvPicPr>
-                  </pic:nvPicPr>
-                  <pic:blipFill>
-                    <a:blip r:embed="rId6">
-                      <a:extLst>
-                        <a:ext uri="{28A0092B-C50C-407E-A947-70E740481C1C}">
-                          <a14:useLocalDpi xmlns:a14="http://schemas.microsoft.com/office/drawing/2010/main" val="0"/>
-                        </a:ext>
-                      </a:extLst>
-                    </a:blip>
-                    <a:srcRect/>
-                    <a:stretch>
-                      <a:fillRect/>
-                    </a:stretch>
-                  </pic:blipFill>
-                  <pic:spPr bwMode="auto">
-                    <a:xfrm>
-                      <a:off x="0" y="0"/>
-                      <a:ext cx="4686300" cy="5705475"/>
-                    </a:xfrm>
-                    <a:prstGeom prst="rect">
-                      <a:avLst/>
-                    </a:prstGeom>
-                    <a:noFill/>
-                    <a:ln>
-                      <a:noFill/>
-                    </a:ln>
-                  </pic:spPr>
-                </pic:pic>
-              </a:graphicData>
-            </a:graphic>
-          </wp:inline>
-        </w:drawing>
-      </w:r>
-    </w:p>
-    <w:p>
-      <w:pPr>
-        <w:pStyle w:val="Billedtekst"/>
-      </w:pPr>
-      <w:r>
-        <w:t xml:space="preserve">Figur </w:t>
-      </w:r>
-      <w:fldSimple w:instr=" SEQ Figur \* ARABIC ">
-        <w:r>
-          <w:rPr>
-            <w:noProof/>
-          </w:rPr>
-          <w:t>2</w:t>
-        </w:r>
-      </w:fldSimple>
-      <w:r>
-        <w:t xml:space="preserve"> - Integration Test 1</w:t>
-      </w:r>
-    </w:p>
-    <w:p>
-      <w:r>
-        <w:br w:type="page"/>
-      </w:r>
-    </w:p>
-    <w:p>
-      <w:pPr>
-        <w:keepNext/>
-      </w:pPr>
-      <w:r>
-        <w:rPr>
-          <w:noProof/>
-        </w:rPr>
-        <w:lastRenderedPageBreak/>
-        <w:drawing>
-          <wp:inline distT="0" distB="0" distL="0" distR="0">
-            <wp:extent cx="4686300" cy="5705475"/>
-            <wp:effectExtent l="0" t="0" r="8890" b="0"/>
-            <wp:docPr id="3" name="Billede 3"/>
-            <wp:cNvGraphicFramePr>
-              <a:graphicFrameLocks xmlns:a="http://schemas.openxmlformats.org/drawingml/2006/main" noChangeAspect="1"/>
-            </wp:cNvGraphicFramePr>
-            <a:graphic xmlns:a="http://schemas.openxmlformats.org/drawingml/2006/main">
-              <a:graphicData uri="http://schemas.openxmlformats.org/drawingml/2006/picture">
-                <pic:pic xmlns:pic="http://schemas.openxmlformats.org/drawingml/2006/picture">
-                  <pic:nvPicPr>
-                    <pic:cNvPr id="0" name="Picture 3"/>
                     <pic:cNvPicPr>
                       <a:picLocks noChangeAspect="1" noChangeArrowheads="1"/>
                     </pic:cNvPicPr>
@@ -633,38 +716,247 @@
       <w:pPr>
         <w:pStyle w:val="Billedtekst"/>
       </w:pPr>
+      <w:bookmarkStart w:id="1" w:name="_Ref509473204"/>
       <w:r>
         <w:t xml:space="preserve">Figur </w:t>
       </w:r>
-      <w:fldSimple w:instr=" SEQ Figur \* ARABIC ">
-        <w:r>
-          <w:rPr>
-            <w:noProof/>
-          </w:rPr>
-          <w:t>3</w:t>
-        </w:r>
-      </w:fldSimple>
-      <w:r>
-        <w:t>-Integration test 2</w:t>
-      </w:r>
-    </w:p>
-    <w:p>
-      <w:pPr>
-        <w:rPr>
-          <w:i/>
-          <w:iCs/>
-          <w:color w:val="44546A" w:themeColor="text2"/>
-          <w:sz w:val="18"/>
-          <w:szCs w:val="18"/>
-        </w:rPr>
-      </w:pPr>
-      <w:r>
-        <w:br w:type="page"/>
-      </w:r>
-    </w:p>
-    <w:p>
-      <w:pPr>
-        <w:pStyle w:val="Billedtekst"/>
+      <w:r>
+        <w:fldChar w:fldCharType="begin"/>
+      </w:r>
+      <w:r>
+        <w:instrText xml:space="preserve"> SEQ Figur \* ARABIC </w:instrText>
+      </w:r>
+      <w:r>
+        <w:fldChar w:fldCharType="separate"/>
+      </w:r>
+      <w:r>
+        <w:rPr>
+          <w:noProof/>
+        </w:rPr>
+        <w:t>1</w:t>
+      </w:r>
+      <w:r>
+        <w:rPr>
+          <w:noProof/>
+        </w:rPr>
+        <w:fldChar w:fldCharType="end"/>
+      </w:r>
+      <w:bookmarkEnd w:id="1"/>
+      <w:r>
+        <w:t xml:space="preserve"> </w:t>
+      </w:r>
+      <w:proofErr w:type="spellStart"/>
+      <w:r>
+        <w:t>Dependencys</w:t>
+      </w:r>
+      <w:proofErr w:type="spellEnd"/>
+    </w:p>
+    <w:p>
+      <w:r>
+        <w:fldChar w:fldCharType="begin"/>
+      </w:r>
+      <w:r>
+        <w:instrText xml:space="preserve"> REF _Ref509473204 \h </w:instrText>
+      </w:r>
+      <w:r>
+        <w:fldChar w:fldCharType="separate"/>
+      </w:r>
+      <w:r>
+        <w:t xml:space="preserve">Figur </w:t>
+      </w:r>
+      <w:r>
+        <w:rPr>
+          <w:noProof/>
+        </w:rPr>
+        <w:t>1</w:t>
+      </w:r>
+      <w:r>
+        <w:fldChar w:fldCharType="end"/>
+      </w:r>
+      <w:r>
+        <w:t xml:space="preserve"> Diagrammet har til formål at give et overblik over hvilke veje der skal testes når vi laver integrationstest. Dette diagram ligger altså grundlaget for hvilke strategier vi vælger når vi integrations tester.</w:t>
+      </w:r>
+    </w:p>
+    <w:p/>
+    <w:p>
+      <w:pPr>
+        <w:pStyle w:val="Overskrift2"/>
+      </w:pPr>
+      <w:bookmarkStart w:id="2" w:name="_Toc509473310"/>
+      <w:r>
+        <w:t>Integrations test:</w:t>
+      </w:r>
+      <w:bookmarkEnd w:id="2"/>
+    </w:p>
+    <w:p>
+      <w:r>
+        <w:t xml:space="preserve">Efter analyse af sekvensdiagrammet samt vores eget </w:t>
+      </w:r>
+      <w:proofErr w:type="spellStart"/>
+      <w:r>
+        <w:t>dependency</w:t>
+      </w:r>
+      <w:proofErr w:type="spellEnd"/>
+      <w:r>
+        <w:t xml:space="preserve"> diagram, blev der enighed om at en top-</w:t>
+      </w:r>
+      <w:proofErr w:type="spellStart"/>
+      <w:r>
+        <w:t>down</w:t>
+      </w:r>
+      <w:proofErr w:type="spellEnd"/>
+      <w:r>
+        <w:t xml:space="preserve"> model ville give mest mening for os i denne test situation. </w:t>
+      </w:r>
+    </w:p>
+    <w:p>
+      <w:r>
+        <w:t xml:space="preserve">Herfra har vi lavet test scenarier der skal følge disse diagrammer. </w:t>
+      </w:r>
+      <w:proofErr w:type="spellStart"/>
+      <w:r>
+        <w:t>Dvs</w:t>
+      </w:r>
+      <w:proofErr w:type="spellEnd"/>
+      <w:r>
+        <w:t xml:space="preserve"> følgende af hvert diagram, er grundlæggende for et </w:t>
+      </w:r>
+      <w:proofErr w:type="spellStart"/>
+      <w:r>
+        <w:t>testfixture</w:t>
+      </w:r>
+      <w:proofErr w:type="spellEnd"/>
+      <w:r>
+        <w:t>, som er overordnet tag for en test klasse. Hver klasse er hermed navngivet i rækkefølge af diagrammerne (integrationsTest1, IntegrationsTest2 og IntegrationsTest3)</w:t>
+      </w:r>
+    </w:p>
+    <w:p>
+      <w:r>
+        <w:t>Til sidst skal det nævnes vi har fulgt navngivning af Stubs, drivers og IUT ifølge diagrammer fra vores undervisning. Følgende:</w:t>
+      </w:r>
+    </w:p>
+    <w:p>
+      <w:pPr>
+        <w:pStyle w:val="Listeafsnit"/>
+        <w:numPr>
+          <w:ilvl w:val="0"/>
+          <w:numId w:val="1"/>
+        </w:numPr>
+      </w:pPr>
+      <w:r>
+        <w:t xml:space="preserve">Røde blokke </w:t>
+      </w:r>
+      <w:proofErr w:type="gramStart"/>
+      <w:r>
+        <w:t>markere</w:t>
+      </w:r>
+      <w:proofErr w:type="gramEnd"/>
+      <w:r>
+        <w:t xml:space="preserve"> </w:t>
+      </w:r>
+      <w:r>
+        <w:t>klasser</w:t>
+      </w:r>
+      <w:r>
+        <w:t xml:space="preserve"> under test</w:t>
+      </w:r>
+    </w:p>
+    <w:p>
+      <w:pPr>
+        <w:pStyle w:val="Listeafsnit"/>
+        <w:numPr>
+          <w:ilvl w:val="0"/>
+          <w:numId w:val="1"/>
+        </w:numPr>
+      </w:pPr>
+      <w:r>
+        <w:t xml:space="preserve">Grønne blokke </w:t>
+      </w:r>
+      <w:proofErr w:type="gramStart"/>
+      <w:r>
+        <w:t>markere</w:t>
+      </w:r>
+      <w:proofErr w:type="gramEnd"/>
+      <w:r>
+        <w:t xml:space="preserve"> klasser der er testet</w:t>
+      </w:r>
+    </w:p>
+    <w:p>
+      <w:pPr>
+        <w:pStyle w:val="Listeafsnit"/>
+        <w:numPr>
+          <w:ilvl w:val="0"/>
+          <w:numId w:val="1"/>
+        </w:numPr>
+      </w:pPr>
+      <w:r>
+        <w:t xml:space="preserve">D </w:t>
+      </w:r>
+      <w:proofErr w:type="gramStart"/>
+      <w:r>
+        <w:t>markere</w:t>
+      </w:r>
+      <w:proofErr w:type="gramEnd"/>
+      <w:r>
+        <w:t xml:space="preserve"> driveren af testen</w:t>
+      </w:r>
+    </w:p>
+    <w:p>
+      <w:pPr>
+        <w:pStyle w:val="Listeafsnit"/>
+        <w:numPr>
+          <w:ilvl w:val="0"/>
+          <w:numId w:val="1"/>
+        </w:numPr>
+      </w:pPr>
+      <w:r>
+        <w:t xml:space="preserve">S </w:t>
+      </w:r>
+      <w:proofErr w:type="gramStart"/>
+      <w:r>
+        <w:t>markere</w:t>
+      </w:r>
+      <w:proofErr w:type="gramEnd"/>
+      <w:r>
+        <w:t xml:space="preserve"> stub i te</w:t>
+      </w:r>
+      <w:r>
+        <w:t xml:space="preserve">sten, her er brugt </w:t>
+      </w:r>
+      <w:proofErr w:type="spellStart"/>
+      <w:r>
+        <w:t>Nsubstitute</w:t>
+      </w:r>
+      <w:proofErr w:type="spellEnd"/>
+      <w:r>
+        <w:t xml:space="preserve"> til at stubbe.</w:t>
+      </w:r>
+    </w:p>
+    <w:p>
+      <w:pPr>
+        <w:pStyle w:val="Listeafsnit"/>
+        <w:numPr>
+          <w:ilvl w:val="0"/>
+          <w:numId w:val="1"/>
+        </w:numPr>
+      </w:pPr>
+      <w:bookmarkStart w:id="3" w:name="_Ref509474157"/>
+      <w:r>
+        <w:t xml:space="preserve">Tykke streger </w:t>
+      </w:r>
+      <w:proofErr w:type="gramStart"/>
+      <w:r>
+        <w:t>markere</w:t>
+      </w:r>
+      <w:proofErr w:type="gramEnd"/>
+      <w:r>
+        <w:t xml:space="preserve"> hvilket niveau der testes på i forhold til røde blokke</w:t>
+      </w:r>
+      <w:bookmarkEnd w:id="3"/>
+    </w:p>
+    <w:p/>
+    <w:p>
+      <w:pPr>
         <w:keepNext/>
       </w:pPr>
       <w:r>
@@ -676,7 +968,7 @@
           <wp:inline distT="0" distB="0" distL="0" distR="0">
             <wp:extent cx="4686300" cy="5705475"/>
             <wp:effectExtent l="0" t="0" r="0" b="9525"/>
-            <wp:docPr id="4" name="Billede 4"/>
+            <wp:docPr id="1" name="Billede 1"/>
             <wp:cNvGraphicFramePr>
               <a:graphicFrameLocks xmlns:a="http://schemas.openxmlformats.org/drawingml/2006/main" noChangeAspect="1"/>
             </wp:cNvGraphicFramePr>
@@ -684,7 +976,7 @@
               <a:graphicData uri="http://schemas.openxmlformats.org/drawingml/2006/picture">
                 <pic:pic xmlns:pic="http://schemas.openxmlformats.org/drawingml/2006/picture">
                   <pic:nvPicPr>
-                    <pic:cNvPr id="0" name="Picture 5"/>
+                    <pic:cNvPr id="0" name="Picture 1"/>
                     <pic:cNvPicPr>
                       <a:picLocks noChangeAspect="1" noChangeArrowheads="1"/>
                     </pic:cNvPicPr>
@@ -726,38 +1018,113 @@
       <w:pPr>
         <w:pStyle w:val="Billedtekst"/>
       </w:pPr>
+      <w:bookmarkStart w:id="4" w:name="_Ref509473554"/>
       <w:r>
         <w:t xml:space="preserve">Figur </w:t>
       </w:r>
-      <w:fldSimple w:instr=" SEQ Figur \* ARABIC ">
-        <w:r>
-          <w:rPr>
-            <w:noProof/>
-          </w:rPr>
-          <w:t>4</w:t>
-        </w:r>
-      </w:fldSimple>
-      <w:r>
-        <w:t>- Integration test 3</w:t>
-      </w:r>
-    </w:p>
-    <w:p>
-      <w:pPr>
-        <w:rPr>
-          <w:i/>
-          <w:iCs/>
-          <w:color w:val="44546A" w:themeColor="text2"/>
-          <w:sz w:val="18"/>
-          <w:szCs w:val="18"/>
-        </w:rPr>
-      </w:pPr>
+      <w:r>
+        <w:fldChar w:fldCharType="begin"/>
+      </w:r>
+      <w:r>
+        <w:instrText xml:space="preserve"> SEQ Figur \* ARABIC </w:instrText>
+      </w:r>
+      <w:r>
+        <w:fldChar w:fldCharType="separate"/>
+      </w:r>
+      <w:r>
+        <w:rPr>
+          <w:noProof/>
+        </w:rPr>
+        <w:t>2</w:t>
+      </w:r>
+      <w:r>
+        <w:rPr>
+          <w:noProof/>
+        </w:rPr>
+        <w:fldChar w:fldCharType="end"/>
+      </w:r>
+      <w:bookmarkEnd w:id="4"/>
+      <w:r>
+        <w:t xml:space="preserve"> </w:t>
+      </w:r>
+      <w:r>
+        <w:t>–</w:t>
+      </w:r>
+      <w:r>
+        <w:t xml:space="preserve"> </w:t>
+      </w:r>
+      <w:r>
+        <w:t>Unit test, viser hvilke</w:t>
+      </w:r>
+      <w:r>
+        <w:t xml:space="preserve"> dele der allerede er testet</w:t>
+      </w:r>
+    </w:p>
+    <w:p>
+      <w:r>
+        <w:fldChar w:fldCharType="begin"/>
+      </w:r>
+      <w:r>
+        <w:instrText xml:space="preserve"> REF _Ref509473554 \h </w:instrText>
+      </w:r>
+      <w:r>
+        <w:fldChar w:fldCharType="separate"/>
+      </w:r>
+      <w:r>
+        <w:t xml:space="preserve">Figur </w:t>
+      </w:r>
+      <w:r>
+        <w:rPr>
+          <w:noProof/>
+        </w:rPr>
+        <w:t>2</w:t>
+      </w:r>
+      <w:r>
+        <w:fldChar w:fldCharType="end"/>
+      </w:r>
+      <w:r>
+        <w:t xml:space="preserve"> er ikke en del af integrations tests, men giver et overblik over hvad der allerede er testet, i vores unit tests, og derfor ikke skal være en del af </w:t>
+      </w:r>
+      <w:proofErr w:type="gramStart"/>
+      <w:r>
+        <w:t>integrations testene</w:t>
+      </w:r>
+      <w:proofErr w:type="gramEnd"/>
+      <w:r>
+        <w:t xml:space="preserve">. Dette kommer bedre til udtryk når vi starter fra </w:t>
+      </w:r>
+      <w:r>
+        <w:fldChar w:fldCharType="begin"/>
+      </w:r>
+      <w:r>
+        <w:instrText xml:space="preserve"> REF _Ref509473602 \h </w:instrText>
+      </w:r>
+      <w:r>
+        <w:fldChar w:fldCharType="separate"/>
+      </w:r>
+      <w:r>
+        <w:t xml:space="preserve">Figur </w:t>
+      </w:r>
+      <w:r>
+        <w:rPr>
+          <w:noProof/>
+        </w:rPr>
+        <w:t>3</w:t>
+      </w:r>
+      <w:r>
+        <w:fldChar w:fldCharType="end"/>
+      </w:r>
+      <w:r>
+        <w:t>, som beskriver den første integrations test</w:t>
+      </w:r>
+    </w:p>
+    <w:p>
       <w:r>
         <w:br w:type="page"/>
       </w:r>
     </w:p>
     <w:p>
       <w:pPr>
-        <w:pStyle w:val="Billedtekst"/>
         <w:keepNext/>
       </w:pPr>
       <w:r>
@@ -768,8 +1135,8 @@
         <w:drawing>
           <wp:inline distT="0" distB="0" distL="0" distR="0">
             <wp:extent cx="4686300" cy="5705475"/>
-            <wp:effectExtent l="0" t="0" r="0" b="9525"/>
-            <wp:docPr id="5" name="Billede 5"/>
+            <wp:effectExtent l="0" t="0" r="8890" b="0"/>
+            <wp:docPr id="3" name="Billede 3"/>
             <wp:cNvGraphicFramePr>
               <a:graphicFrameLocks xmlns:a="http://schemas.openxmlformats.org/drawingml/2006/main" noChangeAspect="1"/>
             </wp:cNvGraphicFramePr>
@@ -777,7 +1144,7 @@
               <a:graphicData uri="http://schemas.openxmlformats.org/drawingml/2006/picture">
                 <pic:pic xmlns:pic="http://schemas.openxmlformats.org/drawingml/2006/picture">
                   <pic:nvPicPr>
-                    <pic:cNvPr id="0" name="Picture 7"/>
+                    <pic:cNvPr id="0" name="Picture 3"/>
                     <pic:cNvPicPr>
                       <a:picLocks noChangeAspect="1" noChangeArrowheads="1"/>
                     </pic:cNvPicPr>
@@ -818,20 +1185,590 @@
     <w:p>
       <w:pPr>
         <w:pStyle w:val="Billedtekst"/>
-      </w:pPr>
+        <w:rPr>
+          <w:lang w:val="en-US"/>
+        </w:rPr>
+      </w:pPr>
+      <w:bookmarkStart w:id="5" w:name="_Ref509473602"/>
+      <w:bookmarkStart w:id="6" w:name="_Ref509473817"/>
+      <w:proofErr w:type="spellStart"/>
+      <w:r>
+        <w:rPr>
+          <w:lang w:val="en-US"/>
+        </w:rPr>
+        <w:t>Figur</w:t>
+      </w:r>
+      <w:proofErr w:type="spellEnd"/>
+      <w:r>
+        <w:rPr>
+          <w:lang w:val="en-US"/>
+        </w:rPr>
+        <w:t xml:space="preserve"> </w:t>
+      </w:r>
+      <w:r>
+        <w:fldChar w:fldCharType="begin"/>
+      </w:r>
+      <w:r>
+        <w:rPr>
+          <w:lang w:val="en-US"/>
+        </w:rPr>
+        <w:instrText xml:space="preserve"> SEQ Figur \* ARABIC </w:instrText>
+      </w:r>
+      <w:r>
+        <w:fldChar w:fldCharType="separate"/>
+      </w:r>
+      <w:r>
+        <w:rPr>
+          <w:noProof/>
+          <w:lang w:val="en-US"/>
+        </w:rPr>
+        <w:t>3</w:t>
+      </w:r>
+      <w:r>
+        <w:rPr>
+          <w:noProof/>
+        </w:rPr>
+        <w:fldChar w:fldCharType="end"/>
+      </w:r>
+      <w:bookmarkEnd w:id="5"/>
+      <w:r>
+        <w:rPr>
+          <w:lang w:val="en-US"/>
+        </w:rPr>
+        <w:t xml:space="preserve">-Integration test </w:t>
+      </w:r>
+      <w:r>
+        <w:rPr>
+          <w:lang w:val="en-US"/>
+        </w:rPr>
+        <w:t>1</w:t>
+      </w:r>
+      <w:bookmarkEnd w:id="6"/>
+    </w:p>
+    <w:p>
+      <w:r>
+        <w:fldChar w:fldCharType="begin"/>
+      </w:r>
+      <w:r>
+        <w:instrText xml:space="preserve"> REF _Ref509473602 \h </w:instrText>
+      </w:r>
+      <w:r>
+        <w:fldChar w:fldCharType="separate"/>
+      </w:r>
       <w:r>
         <w:t xml:space="preserve">Figur </w:t>
       </w:r>
-      <w:fldSimple w:instr=" SEQ Figur \* ARABIC ">
-        <w:r>
-          <w:rPr>
-            <w:noProof/>
-          </w:rPr>
-          <w:t>5</w:t>
-        </w:r>
-      </w:fldSimple>
-      <w:r>
-        <w:t xml:space="preserve"> - Integration Test 5</w:t>
+      <w:r>
+        <w:rPr>
+          <w:noProof/>
+        </w:rPr>
+        <w:t>3</w:t>
+      </w:r>
+      <w:r>
+        <w:fldChar w:fldCharType="end"/>
+      </w:r>
+      <w:r>
+        <w:t xml:space="preserve"> viser vores første integrations test. Da vi følger top-</w:t>
+      </w:r>
+      <w:proofErr w:type="spellStart"/>
+      <w:proofErr w:type="gramStart"/>
+      <w:r>
+        <w:t>down</w:t>
+      </w:r>
+      <w:proofErr w:type="spellEnd"/>
+      <w:proofErr w:type="gramEnd"/>
+      <w:r>
+        <w:t xml:space="preserve"> startes der med at teste fra user interface (under test) vi starter her da både </w:t>
+      </w:r>
+      <w:proofErr w:type="spellStart"/>
+      <w:r>
+        <w:t>button</w:t>
+      </w:r>
+      <w:proofErr w:type="spellEnd"/>
+      <w:r>
+        <w:t xml:space="preserve"> og </w:t>
+      </w:r>
+      <w:proofErr w:type="spellStart"/>
+      <w:r>
+        <w:t>door</w:t>
+      </w:r>
+      <w:proofErr w:type="spellEnd"/>
+      <w:r>
+        <w:t xml:space="preserve"> allerede er unit testet.</w:t>
+      </w:r>
+    </w:p>
+    <w:p>
+      <w:pPr>
+        <w:rPr>
+          <w:i/>
+          <w:iCs/>
+          <w:color w:val="44546A" w:themeColor="text2"/>
+          <w:sz w:val="18"/>
+          <w:szCs w:val="18"/>
+        </w:rPr>
+      </w:pPr>
+      <w:r>
+        <w:t xml:space="preserve">Vejen vi tester er fra </w:t>
+      </w:r>
+      <w:proofErr w:type="spellStart"/>
+      <w:r>
+        <w:t>button</w:t>
+      </w:r>
+      <w:proofErr w:type="spellEnd"/>
+      <w:r>
+        <w:t xml:space="preserve"> og </w:t>
+      </w:r>
+      <w:proofErr w:type="spellStart"/>
+      <w:r>
+        <w:t>door</w:t>
+      </w:r>
+      <w:proofErr w:type="spellEnd"/>
+      <w:r>
+        <w:t xml:space="preserve"> ned til User interface, igen gældende da vi følger top-</w:t>
+      </w:r>
+      <w:proofErr w:type="spellStart"/>
+      <w:r>
+        <w:t>down</w:t>
+      </w:r>
+      <w:proofErr w:type="spellEnd"/>
+      <w:r>
+        <w:t xml:space="preserve">. Det </w:t>
+      </w:r>
+      <w:proofErr w:type="spellStart"/>
+      <w:r>
+        <w:t>interresante</w:t>
+      </w:r>
+      <w:proofErr w:type="spellEnd"/>
+      <w:r>
+        <w:t xml:space="preserve"> her er nok at </w:t>
+      </w:r>
+      <w:proofErr w:type="spellStart"/>
+      <w:r>
+        <w:t>cookcontroller</w:t>
+      </w:r>
+      <w:proofErr w:type="spellEnd"/>
+      <w:r>
+        <w:t xml:space="preserve">, som egentlig ligger i et lavere lag end UI, også testes her. Dette skyldes at UI og </w:t>
+      </w:r>
+      <w:proofErr w:type="spellStart"/>
+      <w:r>
+        <w:t>CookController</w:t>
+      </w:r>
+      <w:proofErr w:type="spellEnd"/>
+      <w:r>
+        <w:t xml:space="preserve"> har </w:t>
+      </w:r>
+      <w:proofErr w:type="spellStart"/>
+      <w:r>
+        <w:t>dependencies</w:t>
+      </w:r>
+      <w:proofErr w:type="spellEnd"/>
+      <w:r>
+        <w:t xml:space="preserve"> begge veje, og dermed, skal i dette scenarie er user interface afhængig af </w:t>
+      </w:r>
+      <w:proofErr w:type="spellStart"/>
+      <w:r>
+        <w:t>cook</w:t>
+      </w:r>
+      <w:proofErr w:type="spellEnd"/>
+      <w:r>
+        <w:t xml:space="preserve"> controller.</w:t>
+      </w:r>
+      <w:r>
+        <w:br w:type="page"/>
+      </w:r>
+    </w:p>
+    <w:p>
+      <w:pPr>
+        <w:pStyle w:val="Billedtekst"/>
+        <w:keepNext/>
+      </w:pPr>
+      <w:r>
+        <w:rPr>
+          <w:noProof/>
+        </w:rPr>
+        <w:lastRenderedPageBreak/>
+        <w:drawing>
+          <wp:inline distT="0" distB="0" distL="0" distR="0">
+            <wp:extent cx="4686300" cy="5705475"/>
+            <wp:effectExtent l="0" t="0" r="0" b="9525"/>
+            <wp:docPr id="4" name="Billede 4"/>
+            <wp:cNvGraphicFramePr>
+              <a:graphicFrameLocks xmlns:a="http://schemas.openxmlformats.org/drawingml/2006/main" noChangeAspect="1"/>
+            </wp:cNvGraphicFramePr>
+            <a:graphic xmlns:a="http://schemas.openxmlformats.org/drawingml/2006/main">
+              <a:graphicData uri="http://schemas.openxmlformats.org/drawingml/2006/picture">
+                <pic:pic xmlns:pic="http://schemas.openxmlformats.org/drawingml/2006/picture">
+                  <pic:nvPicPr>
+                    <pic:cNvPr id="0" name="Picture 5"/>
+                    <pic:cNvPicPr>
+                      <a:picLocks noChangeAspect="1" noChangeArrowheads="1"/>
+                    </pic:cNvPicPr>
+                  </pic:nvPicPr>
+                  <pic:blipFill>
+                    <a:blip r:embed="rId10">
+                      <a:extLst>
+                        <a:ext uri="{28A0092B-C50C-407E-A947-70E740481C1C}">
+                          <a14:useLocalDpi xmlns:a14="http://schemas.microsoft.com/office/drawing/2010/main" val="0"/>
+                        </a:ext>
+                      </a:extLst>
+                    </a:blip>
+                    <a:srcRect/>
+                    <a:stretch>
+                      <a:fillRect/>
+                    </a:stretch>
+                  </pic:blipFill>
+                  <pic:spPr bwMode="auto">
+                    <a:xfrm>
+                      <a:off x="0" y="0"/>
+                      <a:ext cx="4686300" cy="5705475"/>
+                    </a:xfrm>
+                    <a:prstGeom prst="rect">
+                      <a:avLst/>
+                    </a:prstGeom>
+                    <a:noFill/>
+                    <a:ln>
+                      <a:noFill/>
+                    </a:ln>
+                  </pic:spPr>
+                </pic:pic>
+              </a:graphicData>
+            </a:graphic>
+          </wp:inline>
+        </w:drawing>
+      </w:r>
+    </w:p>
+    <w:p>
+      <w:pPr>
+        <w:pStyle w:val="Billedtekst"/>
+        <w:rPr>
+          <w:lang w:val="en-US"/>
+        </w:rPr>
+      </w:pPr>
+      <w:bookmarkStart w:id="7" w:name="_Ref509474009"/>
+      <w:proofErr w:type="spellStart"/>
+      <w:r>
+        <w:rPr>
+          <w:lang w:val="en-US"/>
+        </w:rPr>
+        <w:t>Figur</w:t>
+      </w:r>
+      <w:proofErr w:type="spellEnd"/>
+      <w:r>
+        <w:rPr>
+          <w:lang w:val="en-US"/>
+        </w:rPr>
+        <w:t xml:space="preserve"> </w:t>
+      </w:r>
+      <w:r>
+        <w:fldChar w:fldCharType="begin"/>
+      </w:r>
+      <w:r>
+        <w:rPr>
+          <w:lang w:val="en-US"/>
+        </w:rPr>
+        <w:instrText xml:space="preserve"> SEQ Figur \* ARABIC </w:instrText>
+      </w:r>
+      <w:r>
+        <w:fldChar w:fldCharType="separate"/>
+      </w:r>
+      <w:r>
+        <w:rPr>
+          <w:noProof/>
+          <w:lang w:val="en-US"/>
+        </w:rPr>
+        <w:t>4</w:t>
+      </w:r>
+      <w:r>
+        <w:rPr>
+          <w:noProof/>
+        </w:rPr>
+        <w:fldChar w:fldCharType="end"/>
+      </w:r>
+      <w:bookmarkEnd w:id="7"/>
+      <w:r>
+        <w:rPr>
+          <w:lang w:val="en-US"/>
+        </w:rPr>
+        <w:t xml:space="preserve">- Integration test </w:t>
+      </w:r>
+      <w:r>
+        <w:rPr>
+          <w:lang w:val="en-US"/>
+        </w:rPr>
+        <w:t>2</w:t>
+      </w:r>
+    </w:p>
+    <w:p>
+      <w:r>
+        <w:fldChar w:fldCharType="begin"/>
+      </w:r>
+      <w:r>
+        <w:instrText xml:space="preserve"> REF _Ref509474009 \h </w:instrText>
+      </w:r>
+      <w:r>
+        <w:fldChar w:fldCharType="separate"/>
+      </w:r>
+      <w:r>
+        <w:t xml:space="preserve">Figur </w:t>
+      </w:r>
+      <w:r>
+        <w:rPr>
+          <w:noProof/>
+        </w:rPr>
+        <w:t>4</w:t>
+      </w:r>
+      <w:r>
+        <w:fldChar w:fldCharType="end"/>
+      </w:r>
+      <w:r>
+        <w:t xml:space="preserve"> er vores næste i</w:t>
+      </w:r>
+      <w:r>
+        <w:t xml:space="preserve">ntegrations test. Her ses forskellen fra før at </w:t>
+      </w:r>
+      <w:proofErr w:type="spellStart"/>
+      <w:r>
+        <w:t>cook</w:t>
+      </w:r>
+      <w:proofErr w:type="spellEnd"/>
+      <w:r>
+        <w:t xml:space="preserve"> controller nu er afhængig af </w:t>
+      </w:r>
+      <w:proofErr w:type="gramStart"/>
+      <w:r>
+        <w:t>user interfacet</w:t>
+      </w:r>
+      <w:proofErr w:type="gramEnd"/>
+      <w:r>
+        <w:t xml:space="preserve">, vi tester altså den anden vej, og et lag længere nede. Light er også under test </w:t>
+      </w:r>
+      <w:proofErr w:type="gramStart"/>
+      <w:r>
+        <w:t>her ,</w:t>
+      </w:r>
+      <w:proofErr w:type="gramEnd"/>
+      <w:r>
+        <w:t xml:space="preserve"> da dens afhængighed ligger i samme lag som </w:t>
+      </w:r>
+      <w:proofErr w:type="spellStart"/>
+      <w:r>
+        <w:t>cook</w:t>
+      </w:r>
+      <w:proofErr w:type="spellEnd"/>
+      <w:r>
+        <w:t xml:space="preserve"> controller. Bemærk her at vi allerede nu begynder at teste mod Output, selvom den ligger i nederste lag, dette skyldes outputs direkte </w:t>
+      </w:r>
+      <w:proofErr w:type="spellStart"/>
+      <w:r>
+        <w:t>afhængihed</w:t>
+      </w:r>
+      <w:proofErr w:type="spellEnd"/>
+      <w:r>
+        <w:t xml:space="preserve"> af </w:t>
+      </w:r>
+      <w:proofErr w:type="gramStart"/>
+      <w:r>
+        <w:t>Light(</w:t>
+      </w:r>
+      <w:proofErr w:type="gramEnd"/>
+      <w:r>
+        <w:t>under test).</w:t>
+      </w:r>
+    </w:p>
+    <w:p>
+      <w:pPr>
+        <w:rPr>
+          <w:i/>
+          <w:iCs/>
+          <w:color w:val="44546A" w:themeColor="text2"/>
+          <w:sz w:val="18"/>
+          <w:szCs w:val="18"/>
+        </w:rPr>
+      </w:pPr>
+      <w:r>
+        <w:br w:type="page"/>
+      </w:r>
+    </w:p>
+    <w:p>
+      <w:pPr>
+        <w:pStyle w:val="Billedtekst"/>
+        <w:keepNext/>
+      </w:pPr>
+      <w:r>
+        <w:rPr>
+          <w:noProof/>
+        </w:rPr>
+        <w:lastRenderedPageBreak/>
+        <w:drawing>
+          <wp:inline distT="0" distB="0" distL="0" distR="0">
+            <wp:extent cx="4686300" cy="5705475"/>
+            <wp:effectExtent l="0" t="0" r="0" b="9525"/>
+            <wp:docPr id="5" name="Billede 5"/>
+            <wp:cNvGraphicFramePr>
+              <a:graphicFrameLocks xmlns:a="http://schemas.openxmlformats.org/drawingml/2006/main" noChangeAspect="1"/>
+            </wp:cNvGraphicFramePr>
+            <a:graphic xmlns:a="http://schemas.openxmlformats.org/drawingml/2006/main">
+              <a:graphicData uri="http://schemas.openxmlformats.org/drawingml/2006/picture">
+                <pic:pic xmlns:pic="http://schemas.openxmlformats.org/drawingml/2006/picture">
+                  <pic:nvPicPr>
+                    <pic:cNvPr id="0" name="Picture 7"/>
+                    <pic:cNvPicPr>
+                      <a:picLocks noChangeAspect="1" noChangeArrowheads="1"/>
+                    </pic:cNvPicPr>
+                  </pic:nvPicPr>
+                  <pic:blipFill>
+                    <a:blip r:embed="rId11">
+                      <a:extLst>
+                        <a:ext uri="{28A0092B-C50C-407E-A947-70E740481C1C}">
+                          <a14:useLocalDpi xmlns:a14="http://schemas.microsoft.com/office/drawing/2010/main" val="0"/>
+                        </a:ext>
+                      </a:extLst>
+                    </a:blip>
+                    <a:srcRect/>
+                    <a:stretch>
+                      <a:fillRect/>
+                    </a:stretch>
+                  </pic:blipFill>
+                  <pic:spPr bwMode="auto">
+                    <a:xfrm>
+                      <a:off x="0" y="0"/>
+                      <a:ext cx="4686300" cy="5705475"/>
+                    </a:xfrm>
+                    <a:prstGeom prst="rect">
+                      <a:avLst/>
+                    </a:prstGeom>
+                    <a:noFill/>
+                    <a:ln>
+                      <a:noFill/>
+                    </a:ln>
+                  </pic:spPr>
+                </pic:pic>
+              </a:graphicData>
+            </a:graphic>
+          </wp:inline>
+        </w:drawing>
+      </w:r>
+    </w:p>
+    <w:p>
+      <w:pPr>
+        <w:pStyle w:val="Billedtekst"/>
+        <w:rPr>
+          <w:lang w:val="en-US"/>
+        </w:rPr>
+      </w:pPr>
+      <w:bookmarkStart w:id="8" w:name="_Ref509474184"/>
+      <w:bookmarkStart w:id="9" w:name="_Ref509474188"/>
+      <w:proofErr w:type="spellStart"/>
+      <w:r>
+        <w:rPr>
+          <w:lang w:val="en-US"/>
+        </w:rPr>
+        <w:t>Figur</w:t>
+      </w:r>
+      <w:proofErr w:type="spellEnd"/>
+      <w:r>
+        <w:rPr>
+          <w:lang w:val="en-US"/>
+        </w:rPr>
+        <w:t xml:space="preserve"> </w:t>
+      </w:r>
+      <w:r>
+        <w:fldChar w:fldCharType="begin"/>
+      </w:r>
+      <w:r>
+        <w:rPr>
+          <w:lang w:val="en-US"/>
+        </w:rPr>
+        <w:instrText xml:space="preserve"> SEQ Figur \* ARABIC </w:instrText>
+      </w:r>
+      <w:r>
+        <w:fldChar w:fldCharType="separate"/>
+      </w:r>
+      <w:r>
+        <w:rPr>
+          <w:noProof/>
+          <w:lang w:val="en-US"/>
+        </w:rPr>
+        <w:t>5</w:t>
+      </w:r>
+      <w:r>
+        <w:rPr>
+          <w:noProof/>
+        </w:rPr>
+        <w:fldChar w:fldCharType="end"/>
+      </w:r>
+      <w:bookmarkEnd w:id="9"/>
+      <w:r>
+        <w:rPr>
+          <w:lang w:val="en-US"/>
+        </w:rPr>
+        <w:t xml:space="preserve"> - Integration Test </w:t>
+      </w:r>
+      <w:r>
+        <w:rPr>
+          <w:lang w:val="en-US"/>
+        </w:rPr>
+        <w:t>3</w:t>
+      </w:r>
+      <w:bookmarkEnd w:id="8"/>
+    </w:p>
+    <w:p>
+      <w:r>
+        <w:fldChar w:fldCharType="begin"/>
+      </w:r>
+      <w:r>
+        <w:instrText xml:space="preserve"> REF _Ref509474188 \h </w:instrText>
+      </w:r>
+      <w:r>
+        <w:fldChar w:fldCharType="separate"/>
+      </w:r>
+      <w:r>
+        <w:t xml:space="preserve">Figur </w:t>
+      </w:r>
+      <w:r>
+        <w:rPr>
+          <w:noProof/>
+        </w:rPr>
+        <w:t>5</w:t>
+      </w:r>
+      <w:r>
+        <w:fldChar w:fldCharType="end"/>
+      </w:r>
+      <w:r>
+        <w:t xml:space="preserve"> er vores sidste i</w:t>
+      </w:r>
+      <w:r>
+        <w:t xml:space="preserve">ntegrations test, eftersom output ikke har </w:t>
+      </w:r>
+      <w:proofErr w:type="spellStart"/>
+      <w:r>
+        <w:t>har</w:t>
+      </w:r>
+      <w:proofErr w:type="spellEnd"/>
+      <w:r>
+        <w:t xml:space="preserve"> </w:t>
+      </w:r>
+      <w:proofErr w:type="spellStart"/>
+      <w:r>
+        <w:t>afhængiheder</w:t>
+      </w:r>
+      <w:proofErr w:type="spellEnd"/>
+      <w:r>
+        <w:t xml:space="preserve"> af den længere nede.</w:t>
+      </w:r>
+    </w:p>
+    <w:p>
+      <w:r>
+        <w:t xml:space="preserve">Denne test var omfattende da timers dobbelt </w:t>
+      </w:r>
+      <w:proofErr w:type="spellStart"/>
+      <w:r>
+        <w:t>afhængihed</w:t>
+      </w:r>
+      <w:proofErr w:type="spellEnd"/>
+      <w:r>
+        <w:t xml:space="preserve"> kan give vanskeligheder i forhold til at teste i et enkelt lag. Timers test, resulterede også i meget langsomme tests, da vi er nødt til at ”vente” på at timer er færdig i de konkrete scenarier vi tester.</w:t>
       </w:r>
     </w:p>
     <w:p/>
@@ -841,11 +1778,22 @@
       </w:r>
     </w:p>
     <w:p>
-      <w:r>
+      <w:pPr>
+        <w:rPr>
+          <w:lang w:val="en-US"/>
+        </w:rPr>
+      </w:pPr>
+      <w:r>
+        <w:rPr>
+          <w:lang w:val="en-US"/>
+        </w:rPr>
         <w:lastRenderedPageBreak/>
         <w:t>Integrations Test plan</w:t>
       </w:r>
       <w:r>
+        <w:rPr>
+          <w:lang w:val="en-US"/>
+        </w:rPr>
         <w:t>:</w:t>
       </w:r>
     </w:p>
@@ -1492,6 +2440,8 @@
           <w:lang w:val="en-US"/>
         </w:rPr>
       </w:pPr>
+      <w:bookmarkStart w:id="10" w:name="_GoBack"/>
+      <w:bookmarkEnd w:id="10"/>
     </w:p>
     <w:p>
       <w:pPr>
@@ -1503,76 +2453,210 @@
     <w:p>
       <w:pPr>
         <w:pStyle w:val="Overskrift3"/>
-        <w:rPr>
-          <w:lang w:val="en-US"/>
-        </w:rPr>
-      </w:pPr>
+      </w:pPr>
+      <w:bookmarkStart w:id="11" w:name="_Toc509473311"/>
+      <w:r>
+        <w:t>Problemer:</w:t>
+      </w:r>
+      <w:bookmarkEnd w:id="11"/>
+    </w:p>
+    <w:p/>
+    <w:p>
+      <w:r>
+        <w:t xml:space="preserve">Vores 3. unit test (se </w:t>
+      </w:r>
+      <w:r>
+        <w:fldChar w:fldCharType="begin"/>
+      </w:r>
+      <w:r>
+        <w:instrText xml:space="preserve"> REF _Ref509474188 \h </w:instrText>
+      </w:r>
+      <w:r>
+        <w:fldChar w:fldCharType="separate"/>
+      </w:r>
+      <w:r>
+        <w:t xml:space="preserve">Figur </w:t>
+      </w:r>
+      <w:r>
+        <w:rPr>
+          <w:noProof/>
+        </w:rPr>
+        <w:t>5</w:t>
+      </w:r>
+      <w:r>
+        <w:fldChar w:fldCharType="end"/>
+      </w:r>
+      <w:r>
+        <w:t xml:space="preserve">) har givet os problemer i forbindelse </w:t>
+      </w:r>
+      <w:r>
+        <w:t>m</w:t>
+      </w:r>
+      <w:r>
+        <w:t xml:space="preserve">ed tråde der rendte ind over hinanden, derfor fejlede vores test tilfældigt. Vi har dog løst dette problem ved hjælp af </w:t>
+      </w:r>
       <w:proofErr w:type="spellStart"/>
       <w:r>
-        <w:rPr>
-          <w:lang w:val="en-US"/>
-        </w:rPr>
-        <w:t>Problemer</w:t>
+        <w:t>mutex</w:t>
       </w:r>
       <w:proofErr w:type="spellEnd"/>
       <w:r>
-        <w:rPr>
-          <w:lang w:val="en-US"/>
-        </w:rPr>
-        <w:t>:</w:t>
-      </w:r>
-    </w:p>
-    <w:p>
-      <w:pPr>
-        <w:rPr>
-          <w:lang w:val="en-US"/>
-        </w:rPr>
-      </w:pPr>
-    </w:p>
-    <w:p>
-      <w:r>
-        <w:t>Vi har undervejs haft problemer m</w:t>
-      </w:r>
-      <w:r>
-        <w:t xml:space="preserve">ed tråde der rendte ind over hinanden, derfor fejlede vores test tilfældigt. Vi har dog løst dette problem ved hjælp af </w:t>
+        <w:t xml:space="preserve"> for hver test. Dette gør vores test lidt </w:t>
       </w:r>
       <w:proofErr w:type="spellStart"/>
       <w:r>
-        <w:t>mutex</w:t>
+        <w:t>langsomere</w:t>
       </w:r>
       <w:proofErr w:type="spellEnd"/>
       <w:r>
-        <w:t xml:space="preserve"> for hver test. Dette gør vores test lidt </w:t>
+        <w:t xml:space="preserve"> når vi tester vores Timer og behandling as </w:t>
       </w:r>
       <w:proofErr w:type="spellStart"/>
       <w:r>
-        <w:t>langsomere</w:t>
+        <w:t>responses</w:t>
       </w:r>
       <w:proofErr w:type="spellEnd"/>
       <w:r>
-        <w:t xml:space="preserve"> når vi tester vores Timer og behandling as </w:t>
+        <w:t xml:space="preserve">. </w:t>
       </w:r>
       <w:proofErr w:type="spellStart"/>
       <w:r>
-        <w:t>responses</w:t>
+        <w:t>Tilgengæld</w:t>
       </w:r>
       <w:proofErr w:type="spellEnd"/>
       <w:r>
-        <w:t xml:space="preserve">. </w:t>
+        <w:t xml:space="preserve"> er vi sluppet uden om at en test fejler. </w:t>
+      </w:r>
+    </w:p>
+    <w:p>
+      <w:pPr>
+        <w:keepNext/>
+      </w:pPr>
+      <w:r>
+        <w:t xml:space="preserve">Yderligere har vi haft problemer med 1 specifik test omkring timer i forhold til sekvensdiagrammet (se </w:t>
+      </w:r>
+      <w:r>
+        <w:fldChar w:fldCharType="begin"/>
+      </w:r>
+      <w:r>
+        <w:instrText xml:space="preserve"> REF _Ref509474429 \h </w:instrText>
+      </w:r>
+      <w:r>
+        <w:fldChar w:fldCharType="separate"/>
+      </w:r>
+      <w:r>
+        <w:t xml:space="preserve">Figur </w:t>
+      </w:r>
+      <w:r>
+        <w:rPr>
+          <w:noProof/>
+        </w:rPr>
+        <w:t>6</w:t>
+      </w:r>
+      <w:r>
+        <w:fldChar w:fldCharType="end"/>
+      </w:r>
+      <w:r>
+        <w:t xml:space="preserve"> ) Testen i dette scenarie fejler. Tallene der skal vises på display hvert sekund, vises ikke korrekt. Vi tror det er et problem der ligger i koden, da outputtet simpelthen viser </w:t>
       </w:r>
       <w:proofErr w:type="spellStart"/>
       <w:r>
-        <w:t>Tilgengæld</w:t>
+        <w:t>garbage</w:t>
       </w:r>
       <w:proofErr w:type="spellEnd"/>
       <w:r>
-        <w:t xml:space="preserve"> er vi sluppet uden om at en test fejler</w:t>
-      </w:r>
-      <w:r>
-        <w:t xml:space="preserve">. </w:t>
-      </w:r>
-      <w:bookmarkStart w:id="0" w:name="_GoBack"/>
-      <w:bookmarkEnd w:id="0"/>
+        <w:t>.</w:t>
+      </w:r>
+    </w:p>
+    <w:p>
+      <w:pPr>
+        <w:keepNext/>
+      </w:pPr>
+    </w:p>
+    <w:p>
+      <w:pPr>
+        <w:keepNext/>
+      </w:pPr>
+    </w:p>
+    <w:p>
+      <w:pPr>
+        <w:keepNext/>
+      </w:pPr>
+      <w:r>
+        <w:t xml:space="preserve"> </w:t>
+      </w:r>
+      <w:r>
+        <w:rPr>
+          <w:noProof/>
+        </w:rPr>
+        <w:drawing>
+          <wp:inline distT="0" distB="0" distL="0" distR="0" wp14:anchorId="07BEFEC1">
+            <wp:extent cx="4752975" cy="847725"/>
+            <wp:effectExtent l="0" t="0" r="9525" b="9525"/>
+            <wp:docPr id="6" name="Billede 6"/>
+            <wp:cNvGraphicFramePr>
+              <a:graphicFrameLocks xmlns:a="http://schemas.openxmlformats.org/drawingml/2006/main" noChangeAspect="1"/>
+            </wp:cNvGraphicFramePr>
+            <a:graphic xmlns:a="http://schemas.openxmlformats.org/drawingml/2006/main">
+              <a:graphicData uri="http://schemas.openxmlformats.org/drawingml/2006/picture">
+                <pic:pic xmlns:pic="http://schemas.openxmlformats.org/drawingml/2006/picture">
+                  <pic:nvPicPr>
+                    <pic:cNvPr id="1" name=""/>
+                    <pic:cNvPicPr/>
+                  </pic:nvPicPr>
+                  <pic:blipFill>
+                    <a:blip r:embed="rId12">
+                      <a:extLst>
+                        <a:ext uri="{28A0092B-C50C-407E-A947-70E740481C1C}">
+                          <a14:useLocalDpi xmlns:a14="http://schemas.microsoft.com/office/drawing/2010/main" val="0"/>
+                        </a:ext>
+                      </a:extLst>
+                    </a:blip>
+                    <a:stretch>
+                      <a:fillRect/>
+                    </a:stretch>
+                  </pic:blipFill>
+                  <pic:spPr>
+                    <a:xfrm>
+                      <a:off x="0" y="0"/>
+                      <a:ext cx="4752975" cy="847725"/>
+                    </a:xfrm>
+                    <a:prstGeom prst="rect">
+                      <a:avLst/>
+                    </a:prstGeom>
+                  </pic:spPr>
+                </pic:pic>
+              </a:graphicData>
+            </a:graphic>
+          </wp:inline>
+        </w:drawing>
+      </w:r>
+    </w:p>
+    <w:p>
+      <w:pPr>
+        <w:pStyle w:val="Billedtekst"/>
+      </w:pPr>
+      <w:bookmarkStart w:id="12" w:name="_Ref509474429"/>
+      <w:r>
+        <w:t xml:space="preserve">Figur </w:t>
+      </w:r>
+      <w:fldSimple w:instr=" SEQ Figur \* ARABIC ">
+        <w:r>
+          <w:rPr>
+            <w:noProof/>
+          </w:rPr>
+          <w:t>6</w:t>
+        </w:r>
+      </w:fldSimple>
+      <w:bookmarkEnd w:id="12"/>
+      <w:r>
+        <w:t xml:space="preserve"> problemet i timer test</w:t>
+      </w:r>
+    </w:p>
+    <w:p>
+      <w:r>
+        <w:t xml:space="preserve"> </w:t>
+      </w:r>
     </w:p>
     <w:sectPr>
       <w:pgSz w:w="11906" w:h="16838"/>
@@ -1582,6 +2666,103 @@
     </w:sectPr>
   </w:body>
 </w:document>
+</file>
+
+<file path=word/numbering.xml><?xml version="1.0" encoding="utf-8"?>
+<w:numbering xmlns:wpc="http://schemas.microsoft.com/office/word/2010/wordprocessingCanvas" xmlns:cx="http://schemas.microsoft.com/office/drawing/2014/chartex" xmlns:cx1="http://schemas.microsoft.com/office/drawing/2015/9/8/chartex" xmlns:cx2="http://schemas.microsoft.com/office/drawing/2015/10/21/chartex" xmlns:cx3="http://schemas.microsoft.com/office/drawing/2016/5/9/chartex" xmlns:cx4="http://schemas.microsoft.com/office/drawing/2016/5/10/chartex" xmlns:cx5="http://schemas.microsoft.com/office/drawing/2016/5/11/chartex" xmlns:cx6="http://schemas.microsoft.com/office/drawing/2016/5/12/chartex" xmlns:cx7="http://schemas.microsoft.com/office/drawing/2016/5/13/chartex" xmlns:cx8="http://schemas.microsoft.com/office/drawing/2016/5/14/chartex" xmlns:mc="http://schemas.openxmlformats.org/markup-compatibility/2006" xmlns:aink="http://schemas.microsoft.com/office/drawing/2016/ink" xmlns:am3d="http://schemas.microsoft.com/office/drawing/2017/model3d" xmlns:o="urn:schemas-microsoft-com:office:office" xmlns:r="http://schemas.openxmlformats.org/officeDocument/2006/relationships" xmlns:m="http://schemas.openxmlformats.org/officeDocument/2006/math" xmlns:v="urn:schemas-microsoft-com:vml" xmlns:wp14="http://schemas.microsoft.com/office/word/2010/wordprocessingDrawing" xmlns:wp="http://schemas.openxmlformats.org/drawingml/2006/wordprocessingDrawing" xmlns:w10="urn:schemas-microsoft-com:office:word" xmlns:w="http://schemas.openxmlformats.org/wordprocessingml/2006/main" xmlns:w14="http://schemas.microsoft.com/office/word/2010/wordml" xmlns:w15="http://schemas.microsoft.com/office/word/2012/wordml" xmlns:w16cid="http://schemas.microsoft.com/office/word/2016/wordml/cid" xmlns:w16se="http://schemas.microsoft.com/office/word/2015/wordml/symex" xmlns:wpg="http://schemas.microsoft.com/office/word/2010/wordprocessingGroup" xmlns:wpi="http://schemas.microsoft.com/office/word/2010/wordprocessingInk" xmlns:wne="http://schemas.microsoft.com/office/word/2006/wordml" xmlns:wps="http://schemas.microsoft.com/office/word/2010/wordprocessingShape" mc:Ignorable="w14 w15 w16se w16cid wp14">
+  <w:abstractNum w:abstractNumId="0" w15:restartNumberingAfterBreak="0">
+    <w:nsid w:val="703B4D74"/>
+    <w:multiLevelType w:val="hybridMultilevel"/>
+    <w:tmpl w:val="DDC8D6E6"/>
+    <w:lvl w:ilvl="0" w:tplc="0406000F">
+      <w:start w:val="1"/>
+      <w:numFmt w:val="decimal"/>
+      <w:lvlText w:val="%1."/>
+      <w:lvlJc w:val="left"/>
+      <w:pPr>
+        <w:ind w:left="720" w:hanging="360"/>
+      </w:pPr>
+      <w:rPr>
+        <w:rFonts w:hint="default"/>
+      </w:rPr>
+    </w:lvl>
+    <w:lvl w:ilvl="1" w:tplc="04060019" w:tentative="1">
+      <w:start w:val="1"/>
+      <w:numFmt w:val="lowerLetter"/>
+      <w:lvlText w:val="%2."/>
+      <w:lvlJc w:val="left"/>
+      <w:pPr>
+        <w:ind w:left="1440" w:hanging="360"/>
+      </w:pPr>
+    </w:lvl>
+    <w:lvl w:ilvl="2" w:tplc="0406001B" w:tentative="1">
+      <w:start w:val="1"/>
+      <w:numFmt w:val="lowerRoman"/>
+      <w:lvlText w:val="%3."/>
+      <w:lvlJc w:val="right"/>
+      <w:pPr>
+        <w:ind w:left="2160" w:hanging="180"/>
+      </w:pPr>
+    </w:lvl>
+    <w:lvl w:ilvl="3" w:tplc="0406000F" w:tentative="1">
+      <w:start w:val="1"/>
+      <w:numFmt w:val="decimal"/>
+      <w:lvlText w:val="%4."/>
+      <w:lvlJc w:val="left"/>
+      <w:pPr>
+        <w:ind w:left="2880" w:hanging="360"/>
+      </w:pPr>
+    </w:lvl>
+    <w:lvl w:ilvl="4" w:tplc="04060019" w:tentative="1">
+      <w:start w:val="1"/>
+      <w:numFmt w:val="lowerLetter"/>
+      <w:lvlText w:val="%5."/>
+      <w:lvlJc w:val="left"/>
+      <w:pPr>
+        <w:ind w:left="3600" w:hanging="360"/>
+      </w:pPr>
+    </w:lvl>
+    <w:lvl w:ilvl="5" w:tplc="0406001B" w:tentative="1">
+      <w:start w:val="1"/>
+      <w:numFmt w:val="lowerRoman"/>
+      <w:lvlText w:val="%6."/>
+      <w:lvlJc w:val="right"/>
+      <w:pPr>
+        <w:ind w:left="4320" w:hanging="180"/>
+      </w:pPr>
+    </w:lvl>
+    <w:lvl w:ilvl="6" w:tplc="0406000F" w:tentative="1">
+      <w:start w:val="1"/>
+      <w:numFmt w:val="decimal"/>
+      <w:lvlText w:val="%7."/>
+      <w:lvlJc w:val="left"/>
+      <w:pPr>
+        <w:ind w:left="5040" w:hanging="360"/>
+      </w:pPr>
+    </w:lvl>
+    <w:lvl w:ilvl="7" w:tplc="04060019" w:tentative="1">
+      <w:start w:val="1"/>
+      <w:numFmt w:val="lowerLetter"/>
+      <w:lvlText w:val="%8."/>
+      <w:lvlJc w:val="left"/>
+      <w:pPr>
+        <w:ind w:left="5760" w:hanging="360"/>
+      </w:pPr>
+    </w:lvl>
+    <w:lvl w:ilvl="8" w:tplc="0406001B" w:tentative="1">
+      <w:start w:val="1"/>
+      <w:numFmt w:val="lowerRoman"/>
+      <w:lvlText w:val="%9."/>
+      <w:lvlJc w:val="right"/>
+      <w:pPr>
+        <w:ind w:left="6480" w:hanging="180"/>
+      </w:pPr>
+    </w:lvl>
+  </w:abstractNum>
+  <w:num w:numId="1">
+    <w:abstractNumId w:val="0"/>
+  </w:num>
+</w:numbering>
 </file>
 
 <file path=word/styles.xml><?xml version="1.0" encoding="utf-8"?>
@@ -1982,6 +3163,27 @@
     <w:name w:val="Normal"/>
     <w:qFormat/>
   </w:style>
+  <w:style w:type="paragraph" w:styleId="Overskrift1">
+    <w:name w:val="heading 1"/>
+    <w:basedOn w:val="Normal"/>
+    <w:next w:val="Normal"/>
+    <w:link w:val="Overskrift1Tegn"/>
+    <w:uiPriority w:val="9"/>
+    <w:qFormat/>
+    <w:rsid w:val="00A70F62"/>
+    <w:pPr>
+      <w:keepNext/>
+      <w:keepLines/>
+      <w:spacing w:before="240" w:after="0"/>
+      <w:outlineLvl w:val="0"/>
+    </w:pPr>
+    <w:rPr>
+      <w:rFonts w:asciiTheme="majorHAnsi" w:eastAsiaTheme="majorEastAsia" w:hAnsiTheme="majorHAnsi" w:cstheme="majorBidi"/>
+      <w:color w:val="2F5496" w:themeColor="accent1" w:themeShade="BF"/>
+      <w:sz w:val="32"/>
+      <w:szCs w:val="32"/>
+    </w:rPr>
+  </w:style>
   <w:style w:type="paragraph" w:styleId="Overskrift2">
     <w:name w:val="heading 2"/>
     <w:basedOn w:val="Normal"/>
@@ -2029,6 +3231,7 @@
   <w:style w:type="character" w:default="1" w:styleId="Standardskrifttypeiafsnit">
     <w:name w:val="Default Paragraph Font"/>
     <w:uiPriority w:val="1"/>
+    <w:semiHidden/>
     <w:unhideWhenUsed/>
   </w:style>
   <w:style w:type="table" w:default="1" w:styleId="Tabel-Normal">
@@ -2233,6 +3436,71 @@
       <w:sz w:val="24"/>
       <w:szCs w:val="24"/>
     </w:rPr>
+  </w:style>
+  <w:style w:type="character" w:customStyle="1" w:styleId="Overskrift1Tegn">
+    <w:name w:val="Overskrift 1 Tegn"/>
+    <w:basedOn w:val="Standardskrifttypeiafsnit"/>
+    <w:link w:val="Overskrift1"/>
+    <w:uiPriority w:val="9"/>
+    <w:rsid w:val="00A70F62"/>
+    <w:rPr>
+      <w:rFonts w:asciiTheme="majorHAnsi" w:eastAsiaTheme="majorEastAsia" w:hAnsiTheme="majorHAnsi" w:cstheme="majorBidi"/>
+      <w:color w:val="2F5496" w:themeColor="accent1" w:themeShade="BF"/>
+      <w:sz w:val="32"/>
+      <w:szCs w:val="32"/>
+    </w:rPr>
+  </w:style>
+  <w:style w:type="paragraph" w:styleId="Overskrift">
+    <w:name w:val="TOC Heading"/>
+    <w:basedOn w:val="Overskrift1"/>
+    <w:next w:val="Normal"/>
+    <w:uiPriority w:val="39"/>
+    <w:unhideWhenUsed/>
+    <w:qFormat/>
+    <w:rsid w:val="00A70F62"/>
+    <w:pPr>
+      <w:outlineLvl w:val="9"/>
+    </w:pPr>
+    <w:rPr>
+      <w:lang w:eastAsia="da-DK"/>
+    </w:rPr>
+  </w:style>
+  <w:style w:type="paragraph" w:styleId="Indholdsfortegnelse2">
+    <w:name w:val="toc 2"/>
+    <w:basedOn w:val="Normal"/>
+    <w:next w:val="Normal"/>
+    <w:autoRedefine/>
+    <w:uiPriority w:val="39"/>
+    <w:unhideWhenUsed/>
+    <w:rsid w:val="00A70F62"/>
+    <w:pPr>
+      <w:spacing w:after="100"/>
+      <w:ind w:left="220"/>
+    </w:pPr>
+  </w:style>
+  <w:style w:type="paragraph" w:styleId="Indholdsfortegnelse3">
+    <w:name w:val="toc 3"/>
+    <w:basedOn w:val="Normal"/>
+    <w:next w:val="Normal"/>
+    <w:autoRedefine/>
+    <w:uiPriority w:val="39"/>
+    <w:unhideWhenUsed/>
+    <w:rsid w:val="00A70F62"/>
+    <w:pPr>
+      <w:spacing w:after="100"/>
+      <w:ind w:left="440"/>
+    </w:pPr>
+  </w:style>
+  <w:style w:type="paragraph" w:styleId="Listeafsnit">
+    <w:name w:val="List Paragraph"/>
+    <w:basedOn w:val="Normal"/>
+    <w:uiPriority w:val="34"/>
+    <w:qFormat/>
+    <w:rsid w:val="00A70F62"/>
+    <w:pPr>
+      <w:ind w:left="720"/>
+      <w:contextualSpacing/>
+    </w:pPr>
   </w:style>
 </w:styles>
 </file>
@@ -2530,4 +3798,16 @@
     </a:ext>
   </a:extLst>
 </a:theme>
+</file>
+
+<file path=customXml/item1.xml><?xml version="1.0" encoding="utf-8"?>
+<b:Sources xmlns:b="http://schemas.openxmlformats.org/officeDocument/2006/bibliography" xmlns="http://schemas.openxmlformats.org/officeDocument/2006/bibliography" SelectedStyle="\APASixthEditionOfficeOnline.xsl" StyleName="APA" Version="6"/>
+</file>
+
+<file path=customXml/itemProps1.xml><?xml version="1.0" encoding="utf-8"?>
+<ds:datastoreItem xmlns:ds="http://schemas.openxmlformats.org/officeDocument/2006/customXml" ds:itemID="{7847B032-D30F-4140-AB88-D11246CD6B0C}">
+  <ds:schemaRefs>
+    <ds:schemaRef ds:uri="http://schemas.openxmlformats.org/officeDocument/2006/bibliography"/>
+  </ds:schemaRefs>
+</ds:datastoreItem>
 </file>
</xml_diff>